<commit_message>
MODIFY branches/C.Thang/Using an Intrusion Detection Alert Similarity Operator to Aggregate and Fuse Alerts.docx ADD wiki/Report.xlsx
</commit_message>
<xml_diff>
--- a/Using an Intrusion Detection Alert Similarity Operator to Aggregate and Fuse Alerts.docx
+++ b/Using an Intrusion Detection Alert Similarity Operator to Aggregate and Fuse Alerts.docx
@@ -1304,6 +1304,33 @@
         <w:t>gian</w:t>
       </w:r>
       <w:proofErr w:type="spellEnd"/>
+      <w:r>
+        <w:t xml:space="preserve"> (Time class: </w:t>
+      </w:r>
+      <w:proofErr w:type="spellStart"/>
+      <w:r>
+        <w:t>có</w:t>
+      </w:r>
+      <w:proofErr w:type="spellEnd"/>
+      <w:r>
+        <w:t xml:space="preserve"> 3 </w:t>
+      </w:r>
+      <w:proofErr w:type="spellStart"/>
+      <w:r>
+        <w:t>loại</w:t>
+      </w:r>
+      <w:proofErr w:type="spellEnd"/>
+      <w:r>
+        <w:t xml:space="preserve"> </w:t>
+      </w:r>
+      <w:proofErr w:type="spellStart"/>
+      <w:r>
+        <w:t>trong</w:t>
+      </w:r>
+      <w:proofErr w:type="spellEnd"/>
+      <w:r>
+        <w:t xml:space="preserve"> IDMEF)</w:t>
+      </w:r>
     </w:p>
     <w:p>
       <w:pPr>
@@ -2152,6 +2179,25 @@
       <w:r>
         <w:t xml:space="preserve"> User (User data)</w:t>
       </w:r>
+      <w:r>
+        <w:t xml:space="preserve"> (</w:t>
+      </w:r>
+      <w:proofErr w:type="spellStart"/>
+      <w:r>
+        <w:t>UserID</w:t>
+      </w:r>
+      <w:proofErr w:type="spellEnd"/>
+      <w:r>
+        <w:t xml:space="preserve"> </w:t>
+      </w:r>
+      <w:proofErr w:type="spellStart"/>
+      <w:r>
+        <w:t>của</w:t>
+      </w:r>
+      <w:proofErr w:type="spellEnd"/>
+      <w:r>
+        <w:t xml:space="preserve"> User class)</w:t>
+      </w:r>
     </w:p>
     <w:p>
       <w:pPr>
@@ -2161,8 +2207,1165 @@
           <w:numId w:val="1"/>
         </w:numPr>
       </w:pPr>
+      <w:r>
+        <w:t xml:space="preserve">Do </w:t>
+      </w:r>
+      <w:proofErr w:type="spellStart"/>
+      <w:r>
+        <w:t>UserID</w:t>
+      </w:r>
+      <w:proofErr w:type="spellEnd"/>
+      <w:r>
+        <w:t xml:space="preserve"> </w:t>
+      </w:r>
+      <w:proofErr w:type="spellStart"/>
+      <w:r>
+        <w:t>chứa</w:t>
+      </w:r>
+      <w:proofErr w:type="spellEnd"/>
+      <w:r>
+        <w:t xml:space="preserve"> </w:t>
+      </w:r>
+      <w:proofErr w:type="spellStart"/>
+      <w:r>
+        <w:t>cả</w:t>
+      </w:r>
+      <w:proofErr w:type="spellEnd"/>
+      <w:r>
+        <w:t xml:space="preserve"> group </w:t>
+      </w:r>
+      <w:proofErr w:type="spellStart"/>
+      <w:r>
+        <w:t>và</w:t>
+      </w:r>
+      <w:proofErr w:type="spellEnd"/>
+      <w:r>
+        <w:t xml:space="preserve"> user </w:t>
+      </w:r>
+      <w:proofErr w:type="spellStart"/>
+      <w:r>
+        <w:t>nên</w:t>
+      </w:r>
+      <w:proofErr w:type="spellEnd"/>
+      <w:r>
+        <w:t xml:space="preserve"> </w:t>
+      </w:r>
+      <w:proofErr w:type="spellStart"/>
+      <w:r>
+        <w:t>ko</w:t>
+      </w:r>
+      <w:proofErr w:type="spellEnd"/>
+      <w:r>
+        <w:t xml:space="preserve"> </w:t>
+      </w:r>
+      <w:proofErr w:type="spellStart"/>
+      <w:r>
+        <w:t>thể</w:t>
+      </w:r>
+      <w:proofErr w:type="spellEnd"/>
+      <w:r>
+        <w:t xml:space="preserve"> so </w:t>
+      </w:r>
+      <w:proofErr w:type="spellStart"/>
+      <w:r>
+        <w:t>sánh</w:t>
+      </w:r>
+      <w:proofErr w:type="spellEnd"/>
+      <w:r>
+        <w:t xml:space="preserve"> =&gt; </w:t>
+      </w:r>
+      <w:proofErr w:type="spellStart"/>
+      <w:r>
+        <w:t>trc</w:t>
+      </w:r>
+      <w:proofErr w:type="spellEnd"/>
+      <w:r>
+        <w:t xml:space="preserve"> </w:t>
+      </w:r>
+      <w:proofErr w:type="spellStart"/>
+      <w:r>
+        <w:t>hết</w:t>
+      </w:r>
+      <w:proofErr w:type="spellEnd"/>
+      <w:r>
+        <w:t xml:space="preserve"> </w:t>
+      </w:r>
+      <w:proofErr w:type="spellStart"/>
+      <w:r>
+        <w:t>phải</w:t>
+      </w:r>
+      <w:proofErr w:type="spellEnd"/>
+      <w:r>
+        <w:t xml:space="preserve"> check type </w:t>
+      </w:r>
+      <w:proofErr w:type="spellStart"/>
+      <w:r>
+        <w:t>của</w:t>
+      </w:r>
+      <w:proofErr w:type="spellEnd"/>
+      <w:r>
+        <w:t xml:space="preserve"> </w:t>
+      </w:r>
+      <w:proofErr w:type="spellStart"/>
+      <w:r>
+        <w:t>userID</w:t>
+      </w:r>
+      <w:proofErr w:type="spellEnd"/>
+    </w:p>
+    <w:p>
+      <w:pPr>
+        <w:pStyle w:val="ListParagraph"/>
+        <w:numPr>
+          <w:ilvl w:val="3"/>
+          <w:numId w:val="1"/>
+        </w:numPr>
+      </w:pPr>
+      <w:proofErr w:type="spellStart"/>
+      <w:r>
+        <w:t>Cách</w:t>
+      </w:r>
+      <w:proofErr w:type="spellEnd"/>
+      <w:r>
+        <w:t xml:space="preserve"> so </w:t>
+      </w:r>
+      <w:proofErr w:type="spellStart"/>
+      <w:r>
+        <w:t>sánh</w:t>
+      </w:r>
+      <w:proofErr w:type="spellEnd"/>
+    </w:p>
+    <w:p>
+      <w:pPr>
+        <w:pStyle w:val="ListParagraph"/>
+        <w:numPr>
+          <w:ilvl w:val="4"/>
+          <w:numId w:val="1"/>
+        </w:numPr>
+      </w:pPr>
+      <w:proofErr w:type="spellStart"/>
+      <w:r>
+        <w:t>Kiểm</w:t>
+      </w:r>
+      <w:proofErr w:type="spellEnd"/>
+      <w:r>
+        <w:t xml:space="preserve"> </w:t>
+      </w:r>
+      <w:proofErr w:type="spellStart"/>
+      <w:r>
+        <w:t>tra</w:t>
+      </w:r>
+      <w:proofErr w:type="spellEnd"/>
+      <w:r>
+        <w:t xml:space="preserve"> 2 </w:t>
+      </w:r>
+      <w:proofErr w:type="spellStart"/>
+      <w:r>
+        <w:t>kiểu</w:t>
+      </w:r>
+      <w:proofErr w:type="spellEnd"/>
+      <w:r>
+        <w:t xml:space="preserve"> </w:t>
+      </w:r>
+      <w:proofErr w:type="spellStart"/>
+      <w:r>
+        <w:t>của</w:t>
+      </w:r>
+      <w:proofErr w:type="spellEnd"/>
+      <w:r>
+        <w:t xml:space="preserve"> name </w:t>
+      </w:r>
+      <w:proofErr w:type="spellStart"/>
+      <w:r>
+        <w:t>attr</w:t>
+      </w:r>
+      <w:proofErr w:type="spellEnd"/>
+      <w:r>
+        <w:t xml:space="preserve"> </w:t>
+      </w:r>
+      <w:proofErr w:type="spellStart"/>
+      <w:r>
+        <w:t>của</w:t>
+      </w:r>
+      <w:proofErr w:type="spellEnd"/>
+      <w:r>
+        <w:t xml:space="preserve"> </w:t>
+      </w:r>
+      <w:proofErr w:type="spellStart"/>
+      <w:r>
+        <w:t>UserID</w:t>
+      </w:r>
+      <w:proofErr w:type="spellEnd"/>
+    </w:p>
+    <w:p>
+      <w:pPr>
+        <w:pStyle w:val="ListParagraph"/>
+        <w:numPr>
+          <w:ilvl w:val="4"/>
+          <w:numId w:val="1"/>
+        </w:numPr>
+      </w:pPr>
+      <w:proofErr w:type="spellStart"/>
+      <w:r>
+        <w:t>Nếu</w:t>
+      </w:r>
+      <w:proofErr w:type="spellEnd"/>
+      <w:r>
+        <w:t xml:space="preserve"> </w:t>
+      </w:r>
+      <w:proofErr w:type="spellStart"/>
+      <w:r>
+        <w:t>là</w:t>
+      </w:r>
+      <w:proofErr w:type="spellEnd"/>
+      <w:r>
+        <w:t xml:space="preserve"> user</w:t>
+      </w:r>
+    </w:p>
+    <w:p>
+      <w:pPr>
+        <w:pStyle w:val="ListParagraph"/>
+        <w:numPr>
+          <w:ilvl w:val="5"/>
+          <w:numId w:val="1"/>
+        </w:numPr>
+      </w:pPr>
+      <w:proofErr w:type="spellStart"/>
+      <w:r>
+        <w:t>Trùng</w:t>
+      </w:r>
+      <w:proofErr w:type="spellEnd"/>
+      <w:r>
+        <w:t xml:space="preserve"> </w:t>
+      </w:r>
+      <w:proofErr w:type="spellStart"/>
+      <w:r>
+        <w:t>tên</w:t>
+      </w:r>
+      <w:proofErr w:type="spellEnd"/>
+      <w:r>
+        <w:t xml:space="preserve"> </w:t>
+      </w:r>
+      <w:proofErr w:type="spellStart"/>
+      <w:r>
+        <w:t>và</w:t>
+      </w:r>
+      <w:proofErr w:type="spellEnd"/>
+      <w:r>
+        <w:t xml:space="preserve"> group =&gt; 1</w:t>
+      </w:r>
+    </w:p>
+    <w:p>
+      <w:pPr>
+        <w:pStyle w:val="ListParagraph"/>
+        <w:numPr>
+          <w:ilvl w:val="5"/>
+          <w:numId w:val="1"/>
+        </w:numPr>
+      </w:pPr>
+      <w:proofErr w:type="spellStart"/>
+      <w:r>
+        <w:t>Trùng</w:t>
+      </w:r>
+      <w:proofErr w:type="spellEnd"/>
+      <w:r>
+        <w:t xml:space="preserve"> group =&gt;0.5</w:t>
+      </w:r>
+    </w:p>
+    <w:p>
+      <w:pPr>
+        <w:pStyle w:val="ListParagraph"/>
+        <w:numPr>
+          <w:ilvl w:val="5"/>
+          <w:numId w:val="1"/>
+        </w:numPr>
+      </w:pPr>
+      <w:proofErr w:type="spellStart"/>
+      <w:r>
+        <w:t>Ko</w:t>
+      </w:r>
+      <w:proofErr w:type="spellEnd"/>
+      <w:r>
+        <w:t xml:space="preserve"> </w:t>
+      </w:r>
+      <w:proofErr w:type="spellStart"/>
+      <w:r>
+        <w:t>trùng</w:t>
+      </w:r>
+      <w:proofErr w:type="spellEnd"/>
+      <w:r>
+        <w:t xml:space="preserve"> =&gt;0</w:t>
+      </w:r>
+    </w:p>
+    <w:p>
+      <w:pPr>
+        <w:pStyle w:val="ListParagraph"/>
+        <w:numPr>
+          <w:ilvl w:val="4"/>
+          <w:numId w:val="1"/>
+        </w:numPr>
+      </w:pPr>
+      <w:proofErr w:type="spellStart"/>
+      <w:r>
+        <w:t>Nếu</w:t>
+      </w:r>
+      <w:proofErr w:type="spellEnd"/>
+      <w:r>
+        <w:t xml:space="preserve"> </w:t>
+      </w:r>
+      <w:proofErr w:type="spellStart"/>
+      <w:r>
+        <w:t>là</w:t>
+      </w:r>
+      <w:proofErr w:type="spellEnd"/>
+      <w:r>
+        <w:t xml:space="preserve"> group</w:t>
+      </w:r>
+    </w:p>
+    <w:p>
+      <w:pPr>
+        <w:pStyle w:val="ListParagraph"/>
+        <w:numPr>
+          <w:ilvl w:val="5"/>
+          <w:numId w:val="1"/>
+        </w:numPr>
+      </w:pPr>
+      <w:proofErr w:type="spellStart"/>
+      <w:r>
+        <w:t>Trùng</w:t>
+      </w:r>
+      <w:proofErr w:type="spellEnd"/>
+      <w:r>
+        <w:t xml:space="preserve"> group =&gt; 1</w:t>
+      </w:r>
+    </w:p>
+    <w:p>
+      <w:pPr>
+        <w:pStyle w:val="ListParagraph"/>
+        <w:numPr>
+          <w:ilvl w:val="5"/>
+          <w:numId w:val="1"/>
+        </w:numPr>
+      </w:pPr>
+      <w:proofErr w:type="spellStart"/>
+      <w:r>
+        <w:t>Ko</w:t>
+      </w:r>
+      <w:proofErr w:type="spellEnd"/>
+      <w:r>
+        <w:t xml:space="preserve"> </w:t>
+      </w:r>
+      <w:proofErr w:type="spellStart"/>
+      <w:r>
+        <w:t>trùng</w:t>
+      </w:r>
+      <w:proofErr w:type="spellEnd"/>
+      <w:r>
+        <w:t xml:space="preserve"> =&gt; 0</w:t>
+      </w:r>
+    </w:p>
+    <w:p>
+      <w:pPr>
+        <w:pStyle w:val="ListParagraph"/>
+        <w:numPr>
+          <w:ilvl w:val="2"/>
+          <w:numId w:val="1"/>
+        </w:numPr>
+      </w:pPr>
+      <w:r>
+        <w:lastRenderedPageBreak/>
+        <w:t xml:space="preserve">So </w:t>
+      </w:r>
+      <w:proofErr w:type="spellStart"/>
+      <w:r>
+        <w:t>sánh</w:t>
+      </w:r>
+      <w:proofErr w:type="spellEnd"/>
+      <w:r>
+        <w:t xml:space="preserve"> 2 process (Process class </w:t>
+      </w:r>
+      <w:proofErr w:type="spellStart"/>
+      <w:r>
+        <w:t>của</w:t>
+      </w:r>
+      <w:proofErr w:type="spellEnd"/>
+      <w:r>
+        <w:t xml:space="preserve"> IDMEF)</w:t>
+      </w:r>
+    </w:p>
+    <w:p>
+      <w:pPr>
+        <w:pStyle w:val="ListParagraph"/>
+        <w:numPr>
+          <w:ilvl w:val="3"/>
+          <w:numId w:val="1"/>
+        </w:numPr>
+      </w:pPr>
+      <w:r>
+        <w:t xml:space="preserve">So </w:t>
+      </w:r>
+      <w:proofErr w:type="spellStart"/>
+      <w:r>
+        <w:t>sánh</w:t>
+      </w:r>
+      <w:proofErr w:type="spellEnd"/>
+      <w:r>
+        <w:t xml:space="preserve"> PID and/or name </w:t>
+      </w:r>
+      <w:proofErr w:type="spellStart"/>
+      <w:r>
+        <w:t>để</w:t>
+      </w:r>
+      <w:proofErr w:type="spellEnd"/>
+      <w:r>
+        <w:t xml:space="preserve"> </w:t>
+      </w:r>
+      <w:proofErr w:type="spellStart"/>
+      <w:r>
+        <w:t>xác</w:t>
+      </w:r>
+      <w:proofErr w:type="spellEnd"/>
+      <w:r>
+        <w:t xml:space="preserve"> </w:t>
+      </w:r>
+      <w:proofErr w:type="spellStart"/>
+      <w:r>
+        <w:t>định</w:t>
+      </w:r>
+      <w:proofErr w:type="spellEnd"/>
+      <w:r>
+        <w:t xml:space="preserve"> similarity scale</w:t>
+      </w:r>
+    </w:p>
+    <w:p>
+      <w:pPr>
+        <w:pStyle w:val="ListParagraph"/>
+        <w:numPr>
+          <w:ilvl w:val="3"/>
+          <w:numId w:val="1"/>
+        </w:numPr>
+      </w:pPr>
+      <w:r>
+        <w:t xml:space="preserve">So </w:t>
+      </w:r>
+      <w:proofErr w:type="spellStart"/>
+      <w:r>
+        <w:t>sánh</w:t>
+      </w:r>
+      <w:proofErr w:type="spellEnd"/>
+      <w:r>
+        <w:t xml:space="preserve"> argument </w:t>
+      </w:r>
+      <w:proofErr w:type="spellStart"/>
+      <w:r>
+        <w:t>của</w:t>
+      </w:r>
+      <w:proofErr w:type="spellEnd"/>
+      <w:r>
+        <w:t xml:space="preserve"> 2 process</w:t>
+      </w:r>
+    </w:p>
+    <w:p>
+      <w:pPr>
+        <w:pStyle w:val="ListParagraph"/>
+        <w:numPr>
+          <w:ilvl w:val="4"/>
+          <w:numId w:val="1"/>
+        </w:numPr>
+      </w:pPr>
+      <w:proofErr w:type="spellStart"/>
+      <w:r>
+        <w:t>Chúng</w:t>
+      </w:r>
+      <w:proofErr w:type="spellEnd"/>
+      <w:r>
+        <w:t xml:space="preserve"> </w:t>
+      </w:r>
+      <w:proofErr w:type="spellStart"/>
+      <w:r>
+        <w:t>đã</w:t>
+      </w:r>
+      <w:proofErr w:type="spellEnd"/>
+      <w:r>
+        <w:t xml:space="preserve"> ordered</w:t>
+      </w:r>
+    </w:p>
+    <w:p>
+      <w:pPr>
+        <w:pStyle w:val="ListParagraph"/>
+        <w:numPr>
+          <w:ilvl w:val="2"/>
+          <w:numId w:val="1"/>
+        </w:numPr>
+      </w:pPr>
+      <w:r>
+        <w:t xml:space="preserve">So </w:t>
+      </w:r>
+      <w:proofErr w:type="spellStart"/>
+      <w:r>
+        <w:t>sánh</w:t>
+      </w:r>
+      <w:proofErr w:type="spellEnd"/>
+      <w:r>
+        <w:t xml:space="preserve"> 2 service</w:t>
+      </w:r>
+    </w:p>
+    <w:p>
+      <w:pPr>
+        <w:pStyle w:val="ListParagraph"/>
+        <w:numPr>
+          <w:ilvl w:val="3"/>
+          <w:numId w:val="1"/>
+        </w:numPr>
+      </w:pPr>
+      <w:proofErr w:type="spellStart"/>
+      <w:r>
+        <w:t>Dựa</w:t>
+      </w:r>
+      <w:proofErr w:type="spellEnd"/>
+      <w:r>
+        <w:t xml:space="preserve"> </w:t>
+      </w:r>
+      <w:proofErr w:type="spellStart"/>
+      <w:r>
+        <w:t>vào</w:t>
+      </w:r>
+      <w:proofErr w:type="spellEnd"/>
+      <w:r>
+        <w:t xml:space="preserve"> </w:t>
+      </w:r>
+      <w:proofErr w:type="spellStart"/>
+      <w:r>
+        <w:t>port,portlist,protocol</w:t>
+      </w:r>
+      <w:proofErr w:type="spellEnd"/>
+    </w:p>
+    <w:p>
+      <w:pPr>
+        <w:pStyle w:val="ListParagraph"/>
+        <w:numPr>
+          <w:ilvl w:val="3"/>
+          <w:numId w:val="1"/>
+        </w:numPr>
+      </w:pPr>
+      <w:proofErr w:type="spellStart"/>
+      <w:r>
+        <w:t>Sử</w:t>
+      </w:r>
+      <w:proofErr w:type="spellEnd"/>
+      <w:r>
+        <w:t xml:space="preserve"> </w:t>
+      </w:r>
+      <w:proofErr w:type="spellStart"/>
+      <w:r>
+        <w:t>dụng</w:t>
+      </w:r>
+      <w:proofErr w:type="spellEnd"/>
+      <w:r>
+        <w:t xml:space="preserve"> taxonomy tress </w:t>
+      </w:r>
+      <w:proofErr w:type="spellStart"/>
+      <w:r>
+        <w:t>như</w:t>
+      </w:r>
+      <w:proofErr w:type="spellEnd"/>
+      <w:r>
+        <w:t xml:space="preserve"> IP</w:t>
+      </w:r>
+    </w:p>
+    <w:p>
+      <w:pPr>
+        <w:pStyle w:val="ListParagraph"/>
+        <w:numPr>
+          <w:ilvl w:val="3"/>
+          <w:numId w:val="1"/>
+        </w:numPr>
+      </w:pPr>
+      <w:r>
+        <w:t xml:space="preserve">So </w:t>
+      </w:r>
+      <w:proofErr w:type="spellStart"/>
+      <w:r>
+        <w:t>sánh</w:t>
+      </w:r>
+      <w:proofErr w:type="spellEnd"/>
+      <w:r>
+        <w:t xml:space="preserve"> </w:t>
+      </w:r>
+      <w:proofErr w:type="spellStart"/>
+      <w:r>
+        <w:t>webservice</w:t>
+      </w:r>
+      <w:proofErr w:type="spellEnd"/>
+      <w:r>
+        <w:t xml:space="preserve"> class</w:t>
+      </w:r>
+    </w:p>
+    <w:p>
+      <w:pPr>
+        <w:pStyle w:val="ListParagraph"/>
+        <w:numPr>
+          <w:ilvl w:val="4"/>
+          <w:numId w:val="1"/>
+        </w:numPr>
+      </w:pPr>
+      <w:r>
+        <w:t xml:space="preserve">String compare </w:t>
+      </w:r>
+      <w:proofErr w:type="spellStart"/>
+      <w:r>
+        <w:t>cho</w:t>
+      </w:r>
+      <w:proofErr w:type="spellEnd"/>
+      <w:r>
+        <w:t xml:space="preserve"> </w:t>
+      </w:r>
+      <w:proofErr w:type="spellStart"/>
+      <w:r>
+        <w:t>url,cgi,http</w:t>
+      </w:r>
+      <w:proofErr w:type="spellEnd"/>
+      <w:r>
+        <w:t>-method</w:t>
+      </w:r>
+    </w:p>
+    <w:p>
+      <w:pPr>
+        <w:pStyle w:val="ListParagraph"/>
+        <w:numPr>
+          <w:ilvl w:val="4"/>
+          <w:numId w:val="1"/>
+        </w:numPr>
+      </w:pPr>
+      <w:proofErr w:type="spellStart"/>
+      <w:r>
+        <w:t>Arg</w:t>
+      </w:r>
+      <w:proofErr w:type="spellEnd"/>
+      <w:r>
+        <w:t xml:space="preserve"> </w:t>
+      </w:r>
+      <w:proofErr w:type="spellStart"/>
+      <w:r>
+        <w:t>đc</w:t>
+      </w:r>
+      <w:proofErr w:type="spellEnd"/>
+      <w:r>
+        <w:t xml:space="preserve"> order </w:t>
+      </w:r>
+      <w:proofErr w:type="spellStart"/>
+      <w:r>
+        <w:t>như</w:t>
+      </w:r>
+      <w:proofErr w:type="spellEnd"/>
+      <w:r>
+        <w:t xml:space="preserve"> </w:t>
+      </w:r>
+      <w:proofErr w:type="spellStart"/>
+      <w:r>
+        <w:t>arg</w:t>
+      </w:r>
+      <w:proofErr w:type="spellEnd"/>
+      <w:r>
+        <w:t xml:space="preserve"> </w:t>
+      </w:r>
+      <w:proofErr w:type="spellStart"/>
+      <w:r>
+        <w:t>của</w:t>
+      </w:r>
+      <w:proofErr w:type="spellEnd"/>
+      <w:r>
+        <w:t xml:space="preserve"> process</w:t>
+      </w:r>
+    </w:p>
+    <w:p>
+      <w:pPr>
+        <w:pStyle w:val="ListParagraph"/>
+        <w:numPr>
+          <w:ilvl w:val="3"/>
+          <w:numId w:val="1"/>
+        </w:numPr>
+      </w:pPr>
+      <w:r>
+        <w:t xml:space="preserve">So </w:t>
+      </w:r>
+      <w:proofErr w:type="spellStart"/>
+      <w:r>
+        <w:t>sánh</w:t>
+      </w:r>
+      <w:proofErr w:type="spellEnd"/>
+      <w:r>
+        <w:t xml:space="preserve"> </w:t>
+      </w:r>
+      <w:proofErr w:type="spellStart"/>
+      <w:r>
+        <w:t>SNMPService</w:t>
+      </w:r>
+      <w:proofErr w:type="spellEnd"/>
+    </w:p>
+    <w:p>
+      <w:pPr>
+        <w:pStyle w:val="ListParagraph"/>
+        <w:numPr>
+          <w:ilvl w:val="4"/>
+          <w:numId w:val="1"/>
+        </w:numPr>
+      </w:pPr>
+      <w:proofErr w:type="spellStart"/>
+      <w:r>
+        <w:t>Dùng</w:t>
+      </w:r>
+      <w:proofErr w:type="spellEnd"/>
+      <w:r>
+        <w:t xml:space="preserve"> string compare </w:t>
+      </w:r>
+      <w:proofErr w:type="spellStart"/>
+      <w:r>
+        <w:t>với</w:t>
+      </w:r>
+      <w:proofErr w:type="spellEnd"/>
+      <w:r>
+        <w:t xml:space="preserve"> </w:t>
+      </w:r>
+      <w:proofErr w:type="spellStart"/>
+      <w:r>
+        <w:t>oid,community</w:t>
+      </w:r>
+      <w:proofErr w:type="spellEnd"/>
+      <w:r>
+        <w:t xml:space="preserve"> </w:t>
+      </w:r>
+      <w:proofErr w:type="spellStart"/>
+      <w:r>
+        <w:t>và</w:t>
+      </w:r>
+      <w:proofErr w:type="spellEnd"/>
+      <w:r>
+        <w:t xml:space="preserve"> command</w:t>
+      </w:r>
+    </w:p>
+    <w:p>
+      <w:pPr>
+        <w:pStyle w:val="ListParagraph"/>
+        <w:numPr>
+          <w:ilvl w:val="0"/>
+          <w:numId w:val="1"/>
+        </w:numPr>
+      </w:pPr>
+      <w:proofErr w:type="spellStart"/>
+      <w:r>
+        <w:t>Kết</w:t>
+      </w:r>
+      <w:proofErr w:type="spellEnd"/>
+      <w:r>
+        <w:t xml:space="preserve"> </w:t>
+      </w:r>
+      <w:proofErr w:type="spellStart"/>
+      <w:r>
+        <w:t>hợp</w:t>
+      </w:r>
+      <w:proofErr w:type="spellEnd"/>
+      <w:r>
+        <w:t xml:space="preserve"> </w:t>
+      </w:r>
+      <w:proofErr w:type="spellStart"/>
+      <w:r>
+        <w:t>các</w:t>
+      </w:r>
+      <w:proofErr w:type="spellEnd"/>
+      <w:r>
+        <w:t xml:space="preserve"> similarity value </w:t>
+      </w:r>
+      <w:proofErr w:type="spellStart"/>
+      <w:r>
+        <w:t>đã</w:t>
+      </w:r>
+      <w:proofErr w:type="spellEnd"/>
+      <w:r>
+        <w:t xml:space="preserve"> </w:t>
+      </w:r>
+      <w:proofErr w:type="spellStart"/>
+      <w:r>
+        <w:t>tính</w:t>
+      </w:r>
+      <w:proofErr w:type="spellEnd"/>
+      <w:r>
+        <w:t xml:space="preserve"> </w:t>
+      </w:r>
+      <w:proofErr w:type="spellStart"/>
+      <w:r>
+        <w:t>đc</w:t>
+      </w:r>
+      <w:proofErr w:type="spellEnd"/>
+    </w:p>
+    <w:p>
+      <w:pPr>
+        <w:pStyle w:val="ListParagraph"/>
+        <w:numPr>
+          <w:ilvl w:val="1"/>
+          <w:numId w:val="1"/>
+        </w:numPr>
+      </w:pPr>
+      <w:proofErr w:type="spellStart"/>
+      <w:r>
+        <w:t>Áp</w:t>
+      </w:r>
+      <w:proofErr w:type="spellEnd"/>
+      <w:r>
+        <w:t xml:space="preserve"> </w:t>
+      </w:r>
+      <w:proofErr w:type="spellStart"/>
+      <w:r>
+        <w:t>dụng</w:t>
+      </w:r>
+      <w:proofErr w:type="spellEnd"/>
+      <w:r>
+        <w:t xml:space="preserve"> </w:t>
+      </w:r>
+      <w:proofErr w:type="spellStart"/>
+      <w:r>
+        <w:t>trọng</w:t>
+      </w:r>
+      <w:proofErr w:type="spellEnd"/>
+      <w:r>
+        <w:t xml:space="preserve"> </w:t>
+      </w:r>
+      <w:proofErr w:type="spellStart"/>
+      <w:r>
+        <w:t>số</w:t>
+      </w:r>
+      <w:proofErr w:type="spellEnd"/>
+      <w:r>
+        <w:t xml:space="preserve"> </w:t>
+      </w:r>
+      <w:proofErr w:type="spellStart"/>
+      <w:r>
+        <w:t>cho</w:t>
+      </w:r>
+      <w:proofErr w:type="spellEnd"/>
+      <w:r>
+        <w:t xml:space="preserve"> </w:t>
+      </w:r>
+      <w:proofErr w:type="spellStart"/>
+      <w:r>
+        <w:t>từng</w:t>
+      </w:r>
+      <w:proofErr w:type="spellEnd"/>
+      <w:r>
+        <w:t xml:space="preserve"> class </w:t>
+      </w:r>
+      <w:proofErr w:type="spellStart"/>
+      <w:r>
+        <w:t>khác</w:t>
+      </w:r>
+      <w:proofErr w:type="spellEnd"/>
+      <w:r>
+        <w:t xml:space="preserve"> </w:t>
+      </w:r>
+      <w:proofErr w:type="spellStart"/>
+      <w:r>
+        <w:t>nhau</w:t>
+      </w:r>
+      <w:proofErr w:type="spellEnd"/>
+      <w:r>
+        <w:t xml:space="preserve"> </w:t>
+      </w:r>
+      <w:proofErr w:type="spellStart"/>
+      <w:r>
+        <w:t>và</w:t>
+      </w:r>
+      <w:proofErr w:type="spellEnd"/>
+      <w:r>
+        <w:t xml:space="preserve"> </w:t>
+      </w:r>
+      <w:proofErr w:type="spellStart"/>
+      <w:r>
+        <w:t>tính</w:t>
+      </w:r>
+      <w:proofErr w:type="spellEnd"/>
+      <w:r>
+        <w:t xml:space="preserve"> </w:t>
+      </w:r>
+      <w:proofErr w:type="spellStart"/>
+      <w:r>
+        <w:t>kết</w:t>
+      </w:r>
+      <w:proofErr w:type="spellEnd"/>
+      <w:r>
+        <w:t xml:space="preserve"> </w:t>
+      </w:r>
+      <w:proofErr w:type="spellStart"/>
+      <w:r>
+        <w:t>quả</w:t>
+      </w:r>
+      <w:proofErr w:type="spellEnd"/>
+      <w:r>
+        <w:t xml:space="preserve">. </w:t>
+      </w:r>
+      <w:proofErr w:type="spellStart"/>
+      <w:r>
+        <w:t>Đc</w:t>
+      </w:r>
+      <w:proofErr w:type="spellEnd"/>
+      <w:r>
+        <w:t xml:space="preserve"> </w:t>
+      </w:r>
+      <w:proofErr w:type="spellStart"/>
+      <w:r>
+        <w:t>thực</w:t>
+      </w:r>
+      <w:proofErr w:type="spellEnd"/>
+      <w:r>
+        <w:t xml:space="preserve"> </w:t>
+      </w:r>
+      <w:proofErr w:type="spellStart"/>
+      <w:r>
+        <w:t>hiện</w:t>
+      </w:r>
+      <w:proofErr w:type="spellEnd"/>
+      <w:r>
+        <w:t xml:space="preserve"> </w:t>
+      </w:r>
+      <w:proofErr w:type="spellStart"/>
+      <w:r>
+        <w:t>đồng</w:t>
+      </w:r>
+      <w:proofErr w:type="spellEnd"/>
+      <w:r>
+        <w:t xml:space="preserve"> </w:t>
+      </w:r>
+      <w:proofErr w:type="spellStart"/>
+      <w:r>
+        <w:t>thời</w:t>
+      </w:r>
+      <w:proofErr w:type="spellEnd"/>
+      <w:r>
+        <w:t>.</w:t>
+      </w:r>
+    </w:p>
+    <w:p>
+      <w:pPr>
+        <w:pStyle w:val="ListParagraph"/>
+        <w:numPr>
+          <w:ilvl w:val="1"/>
+          <w:numId w:val="1"/>
+        </w:numPr>
+      </w:pPr>
+      <w:r>
+        <w:t xml:space="preserve">So </w:t>
+      </w:r>
+      <w:proofErr w:type="spellStart"/>
+      <w:r>
+        <w:t>sánh</w:t>
+      </w:r>
+      <w:proofErr w:type="spellEnd"/>
+      <w:r>
+        <w:t xml:space="preserve"> 2 class unordered</w:t>
+      </w:r>
+    </w:p>
+    <w:p>
+      <w:r>
+        <w:rPr>
+          <w:noProof/>
+        </w:rPr>
+        <w:drawing>
+          <wp:inline distT="0" distB="0" distL="0" distR="0" wp14:anchorId="7395631D" wp14:editId="450847DF">
+            <wp:extent cx="5943600" cy="1214755"/>
+            <wp:effectExtent l="0" t="0" r="0" b="4445"/>
+            <wp:docPr id="3" name="Picture 3"/>
+            <wp:cNvGraphicFramePr>
+              <a:graphicFrameLocks xmlns:a="http://schemas.openxmlformats.org/drawingml/2006/main" noChangeAspect="1"/>
+            </wp:cNvGraphicFramePr>
+            <a:graphic xmlns:a="http://schemas.openxmlformats.org/drawingml/2006/main">
+              <a:graphicData uri="http://schemas.openxmlformats.org/drawingml/2006/picture">
+                <pic:pic xmlns:pic="http://schemas.openxmlformats.org/drawingml/2006/picture">
+                  <pic:nvPicPr>
+                    <pic:cNvPr id="0" name="unorder.PNG"/>
+                    <pic:cNvPicPr/>
+                  </pic:nvPicPr>
+                  <pic:blipFill>
+                    <a:blip r:embed="rId8">
+                      <a:extLst>
+                        <a:ext uri="{28A0092B-C50C-407E-A947-70E740481C1C}">
+                          <a14:useLocalDpi xmlns:a14="http://schemas.microsoft.com/office/drawing/2010/main" val="0"/>
+                        </a:ext>
+                      </a:extLst>
+                    </a:blip>
+                    <a:stretch>
+                      <a:fillRect/>
+                    </a:stretch>
+                  </pic:blipFill>
+                  <pic:spPr>
+                    <a:xfrm>
+                      <a:off x="0" y="0"/>
+                      <a:ext cx="5943600" cy="1214755"/>
+                    </a:xfrm>
+                    <a:prstGeom prst="rect">
+                      <a:avLst/>
+                    </a:prstGeom>
+                  </pic:spPr>
+                </pic:pic>
+              </a:graphicData>
+            </a:graphic>
+          </wp:inline>
+        </w:drawing>
+      </w:r>
+    </w:p>
+    <w:p>
+      <w:pPr>
+        <w:pStyle w:val="ListParagraph"/>
+        <w:numPr>
+          <w:ilvl w:val="1"/>
+          <w:numId w:val="1"/>
+        </w:numPr>
+      </w:pPr>
+      <w:r>
+        <w:t xml:space="preserve">So </w:t>
+      </w:r>
+      <w:proofErr w:type="spellStart"/>
+      <w:r>
+        <w:t>sánh</w:t>
+      </w:r>
+      <w:proofErr w:type="spellEnd"/>
+      <w:r>
+        <w:t xml:space="preserve"> 2 class ordered</w:t>
+      </w:r>
+    </w:p>
+    <w:p>
+      <w:r>
+        <w:rPr>
+          <w:noProof/>
+        </w:rPr>
+        <w:drawing>
+          <wp:inline distT="0" distB="0" distL="0" distR="0">
+            <wp:extent cx="5182324" cy="781159"/>
+            <wp:effectExtent l="0" t="0" r="0" b="0"/>
+            <wp:docPr id="4" name="Picture 4"/>
+            <wp:cNvGraphicFramePr>
+              <a:graphicFrameLocks xmlns:a="http://schemas.openxmlformats.org/drawingml/2006/main" noChangeAspect="1"/>
+            </wp:cNvGraphicFramePr>
+            <a:graphic xmlns:a="http://schemas.openxmlformats.org/drawingml/2006/main">
+              <a:graphicData uri="http://schemas.openxmlformats.org/drawingml/2006/picture">
+                <pic:pic xmlns:pic="http://schemas.openxmlformats.org/drawingml/2006/picture">
+                  <pic:nvPicPr>
+                    <pic:cNvPr id="0" name="order.PNG"/>
+                    <pic:cNvPicPr/>
+                  </pic:nvPicPr>
+                  <pic:blipFill>
+                    <a:blip r:embed="rId9">
+                      <a:extLst>
+                        <a:ext uri="{28A0092B-C50C-407E-A947-70E740481C1C}">
+                          <a14:useLocalDpi xmlns:a14="http://schemas.microsoft.com/office/drawing/2010/main" val="0"/>
+                        </a:ext>
+                      </a:extLst>
+                    </a:blip>
+                    <a:stretch>
+                      <a:fillRect/>
+                    </a:stretch>
+                  </pic:blipFill>
+                  <pic:spPr>
+                    <a:xfrm>
+                      <a:off x="0" y="0"/>
+                      <a:ext cx="5182324" cy="781159"/>
+                    </a:xfrm>
+                    <a:prstGeom prst="rect">
+                      <a:avLst/>
+                    </a:prstGeom>
+                  </pic:spPr>
+                </pic:pic>
+              </a:graphicData>
+            </a:graphic>
+          </wp:inline>
+        </w:drawing>
+      </w:r>
+    </w:p>
+    <w:p>
+      <w:pPr>
+        <w:pStyle w:val="ListParagraph"/>
+        <w:numPr>
+          <w:ilvl w:val="1"/>
+          <w:numId w:val="1"/>
+        </w:numPr>
+      </w:pPr>
+      <w:proofErr w:type="spellStart"/>
+      <w:r>
+        <w:t>Gộp</w:t>
+      </w:r>
+      <w:proofErr w:type="spellEnd"/>
+      <w:r>
+        <w:t xml:space="preserve"> </w:t>
+      </w:r>
+      <w:proofErr w:type="spellStart"/>
+      <w:r>
+        <w:t>các</w:t>
+      </w:r>
+      <w:proofErr w:type="spellEnd"/>
+      <w:r>
+        <w:t xml:space="preserve"> similarity value </w:t>
+      </w:r>
+      <w:proofErr w:type="spellStart"/>
+      <w:r>
+        <w:t>tính</w:t>
+      </w:r>
+      <w:proofErr w:type="spellEnd"/>
+      <w:r>
+        <w:t xml:space="preserve"> </w:t>
+      </w:r>
+      <w:proofErr w:type="spellStart"/>
+      <w:r>
+        <w:t>đc</w:t>
+      </w:r>
       <w:bookmarkStart w:id="0" w:name="_GoBack"/>
       <w:bookmarkEnd w:id="0"/>
+      <w:proofErr w:type="spellEnd"/>
+    </w:p>
+    <w:p>
+      <w:r>
+        <w:rPr>
+          <w:noProof/>
+        </w:rPr>
+        <w:lastRenderedPageBreak/>
+        <w:drawing>
+          <wp:inline distT="0" distB="0" distL="0" distR="0">
+            <wp:extent cx="5811061" cy="3572374"/>
+            <wp:effectExtent l="0" t="0" r="0" b="9525"/>
+            <wp:docPr id="5" name="Picture 5"/>
+            <wp:cNvGraphicFramePr>
+              <a:graphicFrameLocks xmlns:a="http://schemas.openxmlformats.org/drawingml/2006/main" noChangeAspect="1"/>
+            </wp:cNvGraphicFramePr>
+            <a:graphic xmlns:a="http://schemas.openxmlformats.org/drawingml/2006/main">
+              <a:graphicData uri="http://schemas.openxmlformats.org/drawingml/2006/picture">
+                <pic:pic xmlns:pic="http://schemas.openxmlformats.org/drawingml/2006/picture">
+                  <pic:nvPicPr>
+                    <pic:cNvPr id="0" name="Aggregate.PNG"/>
+                    <pic:cNvPicPr/>
+                  </pic:nvPicPr>
+                  <pic:blipFill>
+                    <a:blip r:embed="rId10">
+                      <a:extLst>
+                        <a:ext uri="{28A0092B-C50C-407E-A947-70E740481C1C}">
+                          <a14:useLocalDpi xmlns:a14="http://schemas.microsoft.com/office/drawing/2010/main" val="0"/>
+                        </a:ext>
+                      </a:extLst>
+                    </a:blip>
+                    <a:stretch>
+                      <a:fillRect/>
+                    </a:stretch>
+                  </pic:blipFill>
+                  <pic:spPr>
+                    <a:xfrm>
+                      <a:off x="0" y="0"/>
+                      <a:ext cx="5811061" cy="3572374"/>
+                    </a:xfrm>
+                    <a:prstGeom prst="rect">
+                      <a:avLst/>
+                    </a:prstGeom>
+                  </pic:spPr>
+                </pic:pic>
+              </a:graphicData>
+            </a:graphic>
+          </wp:inline>
+        </w:drawing>
+      </w:r>
     </w:p>
     <w:sectPr>
       <w:pgSz w:w="12240" w:h="15840"/>

</xml_diff>